<commit_message>
feat: enhance forms with MDA, address, and recipient fields
- Added MDA, address, and recipient fields to DOB, Name Change, DOFA, and Restoration Migration forms
- Implemented validation for new fields
- Improved form structure and user experience
- Prepared forms for more comprehensive document generation
</commit_message>
<xml_diff>
--- a/public/CON_Template_single.docx
+++ b/public/CON_Template_single.docx
@@ -36,18 +36,7 @@
           <w:szCs w:val="28"/>
           <w:lang w:val="en-US"/>
         </w:rPr>
-        <w:t>D</w:t>
-      </w:r>
-      <w:r>
-        <w:rPr>
-          <w:rFonts w:ascii="Tahoma" w:hAnsi="Tahoma" w:cs="Tahoma"/>
-          <w:b/>
-          <w:bCs/>
-          <w:sz w:val="28"/>
-          <w:szCs w:val="28"/>
-          <w:lang w:val="en-US"/>
-        </w:rPr>
-        <w:t>D</w:t>
+        <w:t>DD</w:t>
       </w:r>
       <w:r>
         <w:rPr>
@@ -90,36 +79,57 @@
           <w:szCs w:val="28"/>
           <w:lang w:val="en-US"/>
         </w:rPr>
-        <w:t xml:space="preserve">Federal Ministry of Sports Development has forwarded a letter with </w:t>
-      </w:r>
-      <w:r>
-        <w:rPr>
-          <w:rFonts w:ascii="Tahoma" w:hAnsi="Tahoma" w:cs="Tahoma"/>
-          <w:b/>
-          <w:bCs/>
-          <w:sz w:val="28"/>
-          <w:szCs w:val="28"/>
-          <w:lang w:val="en-US"/>
-        </w:rPr>
-        <w:t>Ref No: {referenceNumber} dated {requestDate}</w:t>
-      </w:r>
-      <w:r>
-        <w:rPr>
-          <w:rFonts w:ascii="Tahoma" w:hAnsi="Tahoma" w:cs="Tahoma"/>
-          <w:sz w:val="28"/>
-          <w:szCs w:val="28"/>
-          <w:lang w:val="en-US"/>
-        </w:rPr>
-        <w:t xml:space="preserve"> </w:t>
-      </w:r>
-      <w:r>
-        <w:rPr>
-          <w:rFonts w:ascii="Tahoma" w:hAnsi="Tahoma" w:cs="Tahoma"/>
-          <w:sz w:val="28"/>
-          <w:szCs w:val="28"/>
-          <w:lang w:val="en-US"/>
-        </w:rPr>
-        <w:t>requesting the correction of name for one of its Officers on the IPPIS Platform.</w:t>
+        <w:t>{mda}</w:t>
+      </w:r>
+      <w:r>
+        <w:rPr>
+          <w:rFonts w:ascii="Tahoma" w:hAnsi="Tahoma" w:cs="Tahoma"/>
+          <w:sz w:val="28"/>
+          <w:szCs w:val="28"/>
+          <w:lang w:val="en-US"/>
+        </w:rPr>
+        <w:t xml:space="preserve"> has forwarded a letter with </w:t>
+      </w:r>
+      <w:r>
+        <w:rPr>
+          <w:rFonts w:ascii="Tahoma" w:hAnsi="Tahoma" w:cs="Tahoma"/>
+          <w:b/>
+          <w:bCs/>
+          <w:sz w:val="28"/>
+          <w:szCs w:val="28"/>
+          <w:lang w:val="en-US"/>
+        </w:rPr>
+        <w:t xml:space="preserve">Ref No: {referenceNumber} </w:t>
+      </w:r>
+      <w:r>
+        <w:rPr>
+          <w:rFonts w:ascii="Tahoma" w:hAnsi="Tahoma" w:cs="Tahoma"/>
+          <w:bCs/>
+          <w:sz w:val="28"/>
+          <w:szCs w:val="28"/>
+          <w:lang w:val="en-US"/>
+        </w:rPr>
+        <w:t>dated</w:t>
+      </w:r>
+      <w:r>
+        <w:rPr>
+          <w:rFonts w:ascii="Tahoma" w:hAnsi="Tahoma" w:cs="Tahoma"/>
+          <w:b/>
+          <w:bCs/>
+          <w:sz w:val="28"/>
+          <w:szCs w:val="28"/>
+          <w:lang w:val="en-US"/>
+        </w:rPr>
+        <w:t xml:space="preserve"> {requestDate}</w:t>
+      </w:r>
+      <w:r>
+        <w:rPr>
+          <w:rFonts w:ascii="Tahoma" w:hAnsi="Tahoma" w:cs="Tahoma"/>
+          <w:sz w:val="28"/>
+          <w:szCs w:val="28"/>
+          <w:lang w:val="en-US"/>
+        </w:rPr>
+        <w:t xml:space="preserve"> requesting the correction of name for one of its Officers on the IPPIS Platform.</w:t>
       </w:r>
     </w:p>
     <w:p>
@@ -149,25 +159,7 @@
           <w:lang w:val="en-US"/>
         </w:rPr>
         <w:tab/>
-        <w:t>In view of the sensitive nature of changes on the HR Records in question on the IPPIS Platform, the request has been examined vis-à-vis the attached documents</w:t>
-      </w:r>
-      <w:r>
-        <w:rPr>
-          <w:rFonts w:ascii="Tahoma" w:hAnsi="Tahoma" w:cs="Tahoma"/>
-          <w:sz w:val="28"/>
-          <w:szCs w:val="28"/>
-          <w:lang w:val="en-US"/>
-        </w:rPr>
-        <w:t>,</w:t>
-      </w:r>
-      <w:r>
-        <w:rPr>
-          <w:rFonts w:ascii="Tahoma" w:hAnsi="Tahoma" w:cs="Tahoma"/>
-          <w:sz w:val="28"/>
-          <w:szCs w:val="28"/>
-          <w:lang w:val="en-US"/>
-        </w:rPr>
-        <w:t xml:space="preserve"> and the Officer's records on the IPPIS Platform are outlined below.</w:t>
+        <w:t>In view of the sensitive nature of changes on the HR Records in question on the IPPIS Platform, the request has been examined vis-à-vis the attached documents, and the Officer's records on the IPPIS Platform are outlined below.</w:t>
       </w:r>
     </w:p>
     <w:p>
@@ -478,11 +470,7 @@
           </w:tcPr>
           <w:p>
             <w:pPr>
-              <w:pStyle w:val="ListParagraph"/>
-              <w:numPr>
-                <w:ilvl w:val="0"/>
-                <w:numId w:val="1"/>
-              </w:numPr>
+              <w:ind w:left="360"/>
               <w:jc w:val="both"/>
               <w:rPr>
                 <w:rFonts w:ascii="Tahoma" w:hAnsi="Tahoma" w:cs="Tahoma"/>
@@ -491,6 +479,17 @@
                 <w:lang w:val="en-US"/>
               </w:rPr>
             </w:pPr>
+            <w:r>
+              <w:rPr>
+                <w:rFonts w:ascii="Tahoma" w:hAnsi="Tahoma" w:cs="Tahoma"/>
+                <w:sz w:val="28"/>
+                <w:szCs w:val="28"/>
+                <w:lang w:val="en-US"/>
+              </w:rPr>
+              <w:t>i</w:t>
+            </w:r>
+            <w:bookmarkStart w:id="0" w:name="_GoBack"/>
+            <w:bookmarkEnd w:id="0"/>
           </w:p>
         </w:tc>
         <w:tc>
@@ -546,7 +545,32 @@
                 <w:szCs w:val="28"/>
                 <w:lang w:val="en-US"/>
               </w:rPr>
-              <w:t>IPPIS No: {nameDetails.ippisNumber}</w:t>
+              <w:t>IPPIS No: {</w:t>
+            </w:r>
+            <w:r>
+              <w:rPr>
+                <w:rFonts w:ascii="Tahoma" w:hAnsi="Tahoma" w:cs="Tahoma"/>
+                <w:sz w:val="28"/>
+                <w:szCs w:val="28"/>
+              </w:rPr>
+              <w:t>ippisNumber</w:t>
+            </w:r>
+            <w:r>
+              <w:rPr>
+                <w:rFonts w:ascii="Tahoma" w:hAnsi="Tahoma" w:cs="Tahoma"/>
+                <w:sz w:val="28"/>
+                <w:szCs w:val="28"/>
+              </w:rPr>
+              <w:t>Final</w:t>
+            </w:r>
+            <w:r>
+              <w:rPr>
+                <w:rFonts w:ascii="Tahoma" w:hAnsi="Tahoma" w:cs="Tahoma"/>
+                <w:sz w:val="28"/>
+                <w:szCs w:val="28"/>
+                <w:lang w:val="en-US"/>
+              </w:rPr>
+              <w:t>}</w:t>
             </w:r>
           </w:p>
         </w:tc>
@@ -583,7 +607,43 @@
                 <w:szCs w:val="28"/>
                 <w:lang w:val="en-US"/>
               </w:rPr>
-              <w:t>Correction of name from {nameDetails.previousName} to {nameDetails.newName}</w:t>
+              <w:t>Correction of name from {</w:t>
+            </w:r>
+            <w:r>
+              <w:rPr>
+                <w:rFonts w:ascii="Tahoma" w:hAnsi="Tahoma" w:cs="Tahoma"/>
+                <w:sz w:val="28"/>
+                <w:szCs w:val="28"/>
+                <w:lang w:val="en-US"/>
+              </w:rPr>
+              <w:t>previousName</w:t>
+            </w:r>
+            <w:r>
+              <w:rPr>
+                <w:rFonts w:ascii="Tahoma" w:hAnsi="Tahoma" w:cs="Tahoma"/>
+                <w:sz w:val="28"/>
+                <w:szCs w:val="28"/>
+                <w:lang w:val="en-US"/>
+              </w:rPr>
+              <w:t>} to {</w:t>
+            </w:r>
+            <w:r>
+              <w:rPr>
+                <w:rFonts w:ascii="Tahoma" w:hAnsi="Tahoma" w:cs="Tahoma"/>
+                <w:sz w:val="28"/>
+                <w:szCs w:val="28"/>
+                <w:lang w:val="en-US"/>
+              </w:rPr>
+              <w:t>newName</w:t>
+            </w:r>
+            <w:r>
+              <w:rPr>
+                <w:rFonts w:ascii="Tahoma" w:hAnsi="Tahoma" w:cs="Tahoma"/>
+                <w:sz w:val="28"/>
+                <w:szCs w:val="28"/>
+                <w:lang w:val="en-US"/>
+              </w:rPr>
+              <w:t>}</w:t>
             </w:r>
           </w:p>
         </w:tc>
@@ -614,6 +674,11 @@
               </w:rPr>
             </w:pPr>
             <w:r>
+              <w:rPr>
+                <w:rFonts w:ascii="Tahoma" w:hAnsi="Tahoma" w:cs="Tahoma"/>
+                <w:sz w:val="28"/>
+                <w:szCs w:val="28"/>
+              </w:rPr>
               <w:t>{supportingDocsList}</w:t>
             </w:r>
           </w:p>
@@ -702,7 +767,7 @@
           <w:szCs w:val="28"/>
         </w:rPr>
       </w:pPr>
-      <w:bookmarkStart w:id="0" w:name="_Hlk111541043"/>
+      <w:bookmarkStart w:id="1" w:name="_Hlk111541043"/>
       <w:r>
         <w:rPr>
           <w:rFonts w:ascii="Tahoma" w:hAnsi="Tahoma" w:cs="Tahoma"/>
@@ -721,7 +786,7 @@
         </w:rPr>
         <w:tab/>
       </w:r>
-      <w:bookmarkEnd w:id="0"/>
+      <w:bookmarkEnd w:id="1"/>
       <w:r>
         <w:rPr>
           <w:rFonts w:ascii="Tahoma" w:hAnsi="Tahoma" w:cs="Tahoma"/>
@@ -736,13 +801,7 @@
           <w:sz w:val="28"/>
           <w:szCs w:val="28"/>
         </w:rPr>
-        <w:t xml:space="preserve">Platform, changing it from </w:t>
-      </w:r>
-      <w:r>
-        <w:t>{previousName}</w:t>
-      </w:r>
-      <w:r>
-        <w:t xml:space="preserve"> </w:t>
+        <w:t xml:space="preserve">Platform, changing it from {previousName} </w:t>
       </w:r>
       <w:r>
         <w:rPr>
@@ -753,6 +812,11 @@
         <w:t xml:space="preserve">to </w:t>
       </w:r>
       <w:r>
+        <w:rPr>
+          <w:rFonts w:ascii="Tahoma" w:hAnsi="Tahoma" w:cs="Tahoma"/>
+          <w:sz w:val="28"/>
+          <w:szCs w:val="28"/>
+        </w:rPr>
         <w:t>{newName}</w:t>
       </w:r>
       <w:r>
@@ -761,20 +825,22 @@
           <w:sz w:val="28"/>
           <w:szCs w:val="28"/>
         </w:rPr>
-        <w:t xml:space="preserve">, as supported by the provided </w:t>
-      </w:r>
-      <w:r>
-        <w:rPr>
-          <w:rFonts w:ascii="Tahoma" w:hAnsi="Tahoma" w:cs="Tahoma"/>
-          <w:sz w:val="28"/>
-          <w:szCs w:val="28"/>
-        </w:rPr>
-        <w:t xml:space="preserve">documentation, which includes </w:t>
-      </w:r>
-      <w:r>
+        <w:t xml:space="preserve">, as supported by the provided documentation, </w:t>
+      </w:r>
+      <w:r>
+        <w:rPr>
+          <w:rFonts w:ascii="Tahoma" w:hAnsi="Tahoma" w:cs="Tahoma"/>
+          <w:sz w:val="28"/>
+          <w:szCs w:val="28"/>
+        </w:rPr>
         <w:t xml:space="preserve">which includes </w:t>
       </w:r>
       <w:r>
+        <w:rPr>
+          <w:rFonts w:ascii="Tahoma" w:hAnsi="Tahoma" w:cs="Tahoma"/>
+          <w:sz w:val="28"/>
+          <w:szCs w:val="28"/>
+        </w:rPr>
         <w:t>{supportingDocsList}</w:t>
       </w:r>
       <w:r>
@@ -933,8 +999,6 @@
           </wp:inline>
         </w:drawing>
       </w:r>
-      <w:bookmarkStart w:id="1" w:name="_GoBack"/>
-      <w:bookmarkEnd w:id="1"/>
     </w:p>
     <w:p>
       <w:pPr>
@@ -992,6 +1056,11 @@
         </w:rPr>
       </w:pPr>
       <w:r>
+        <w:rPr>
+          <w:rFonts w:ascii="Tahoma" w:hAnsi="Tahoma" w:cs="Tahoma"/>
+          <w:sz w:val="28"/>
+          <w:szCs w:val="28"/>
+        </w:rPr>
         <w:t>{date}</w:t>
       </w:r>
     </w:p>
@@ -1007,71 +1076,10 @@
           <w:szCs w:val="28"/>
         </w:rPr>
       </w:pPr>
-      <w:r>
-        <w:rPr>
-          <w:rFonts w:ascii="Tahoma" w:hAnsi="Tahoma" w:cs="Tahoma"/>
-          <w:b/>
-          <w:bCs/>
-          <w:sz w:val="28"/>
-          <w:szCs w:val="28"/>
-        </w:rPr>
-        <w:lastRenderedPageBreak/>
-        <w:t>OHCSF/HOS/RIOF/</w:t>
-      </w:r>
-      <w:r>
-        <w:rPr>
-          <w:rFonts w:ascii="Tahoma" w:hAnsi="Tahoma" w:cs="Tahoma"/>
-          <w:b/>
-          <w:bCs/>
-          <w:sz w:val="28"/>
-          <w:szCs w:val="28"/>
-        </w:rPr>
-        <w:tab/>
-      </w:r>
-      <w:r>
-        <w:rPr>
-          <w:rFonts w:ascii="Tahoma" w:hAnsi="Tahoma" w:cs="Tahoma"/>
-          <w:b/>
-          <w:bCs/>
-          <w:sz w:val="28"/>
-          <w:szCs w:val="28"/>
-        </w:rPr>
-        <w:tab/>
-      </w:r>
-      <w:r>
-        <w:rPr>
-          <w:rFonts w:ascii="Tahoma" w:hAnsi="Tahoma" w:cs="Tahoma"/>
-          <w:b/>
-          <w:bCs/>
-          <w:sz w:val="28"/>
-          <w:szCs w:val="28"/>
-        </w:rPr>
-        <w:tab/>
-      </w:r>
-      <w:r>
-        <w:rPr>
-          <w:rFonts w:ascii="Tahoma" w:hAnsi="Tahoma" w:cs="Tahoma"/>
-          <w:b/>
-          <w:bCs/>
-          <w:sz w:val="28"/>
-          <w:szCs w:val="28"/>
-        </w:rPr>
-        <w:tab/>
-      </w:r>
-      <w:r>
-        <w:rPr>
-          <w:rFonts w:ascii="Tahoma" w:hAnsi="Tahoma" w:cs="Tahoma"/>
-          <w:b/>
-          <w:bCs/>
-          <w:sz w:val="28"/>
-          <w:szCs w:val="28"/>
-        </w:rPr>
-        <w:tab/>
-      </w:r>
-    </w:p>
-    <w:p>
-      <w:pPr>
-        <w:ind w:left="6480" w:firstLine="720"/>
+    </w:p>
+    <w:p>
+      <w:pPr>
+        <w:ind w:left="5760" w:firstLine="720"/>
         <w:contextualSpacing/>
         <w:jc w:val="both"/>
         <w:rPr>
@@ -1082,14 +1090,117 @@
           <w:szCs w:val="28"/>
         </w:rPr>
       </w:pPr>
-      <w:r>
+    </w:p>
+    <w:p>
+      <w:pPr>
+        <w:ind w:left="5760" w:firstLine="720"/>
+        <w:contextualSpacing/>
+        <w:jc w:val="both"/>
+        <w:rPr>
+          <w:rFonts w:ascii="Tahoma" w:hAnsi="Tahoma" w:cs="Tahoma"/>
+          <w:b/>
+          <w:bCs/>
+          <w:sz w:val="28"/>
+          <w:szCs w:val="28"/>
+        </w:rPr>
+      </w:pPr>
+    </w:p>
+    <w:p>
+      <w:pPr>
+        <w:ind w:left="5760" w:firstLine="720"/>
+        <w:contextualSpacing/>
+        <w:jc w:val="both"/>
+        <w:rPr>
+          <w:rFonts w:ascii="Tahoma" w:hAnsi="Tahoma" w:cs="Tahoma"/>
+          <w:b/>
+          <w:bCs/>
+          <w:sz w:val="28"/>
+          <w:szCs w:val="28"/>
+        </w:rPr>
+      </w:pPr>
+    </w:p>
+    <w:p>
+      <w:pPr>
+        <w:ind w:left="5760" w:firstLine="720"/>
+        <w:contextualSpacing/>
+        <w:jc w:val="both"/>
+        <w:rPr>
+          <w:rFonts w:ascii="Tahoma" w:hAnsi="Tahoma" w:cs="Tahoma"/>
+          <w:b/>
+          <w:bCs/>
+          <w:sz w:val="28"/>
+          <w:szCs w:val="28"/>
+        </w:rPr>
+      </w:pPr>
+    </w:p>
+    <w:p>
+      <w:pPr>
+        <w:ind w:left="5760" w:firstLine="720"/>
+        <w:contextualSpacing/>
+        <w:jc w:val="both"/>
+        <w:rPr>
+          <w:rFonts w:ascii="Tahoma" w:hAnsi="Tahoma" w:cs="Tahoma"/>
+          <w:b/>
+          <w:bCs/>
+          <w:sz w:val="28"/>
+          <w:szCs w:val="28"/>
+        </w:rPr>
+      </w:pPr>
+    </w:p>
+    <w:p>
+      <w:pPr>
+        <w:ind w:left="5760" w:firstLine="720"/>
+        <w:contextualSpacing/>
+        <w:jc w:val="both"/>
+        <w:rPr>
+          <w:rFonts w:ascii="Tahoma" w:hAnsi="Tahoma" w:cs="Tahoma"/>
+          <w:b/>
+          <w:bCs/>
+          <w:sz w:val="28"/>
+          <w:szCs w:val="28"/>
+        </w:rPr>
+      </w:pPr>
+    </w:p>
+    <w:p>
+      <w:pPr>
+        <w:ind w:left="5760" w:firstLine="720"/>
+        <w:contextualSpacing/>
+        <w:jc w:val="both"/>
+        <w:rPr>
+          <w:rFonts w:ascii="Tahoma" w:hAnsi="Tahoma" w:cs="Tahoma"/>
+          <w:b/>
+          <w:bCs/>
+          <w:sz w:val="28"/>
+          <w:szCs w:val="28"/>
+        </w:rPr>
+      </w:pPr>
+    </w:p>
+    <w:p>
+      <w:pPr>
+        <w:ind w:left="5760" w:firstLine="720"/>
+        <w:contextualSpacing/>
+        <w:jc w:val="both"/>
+        <w:rPr>
+          <w:rFonts w:ascii="Tahoma" w:hAnsi="Tahoma" w:cs="Tahoma"/>
+          <w:b/>
+          <w:bCs/>
+          <w:sz w:val="28"/>
+          <w:szCs w:val="28"/>
+        </w:rPr>
+      </w:pPr>
+      <w:r>
+        <w:rPr>
+          <w:rFonts w:ascii="Tahoma" w:hAnsi="Tahoma" w:cs="Tahoma"/>
+          <w:b/>
+          <w:sz w:val="28"/>
+          <w:szCs w:val="28"/>
+        </w:rPr>
         <w:t>{date}</w:t>
       </w:r>
     </w:p>
     <w:p>
       <w:pPr>
         <w:contextualSpacing/>
-        <w:jc w:val="both"/>
         <w:rPr>
           <w:rFonts w:ascii="Tahoma" w:hAnsi="Tahoma" w:cs="Tahoma"/>
           <w:b/>
@@ -1102,22 +1213,21 @@
     <w:p>
       <w:pPr>
         <w:contextualSpacing/>
-        <w:jc w:val="both"/>
-        <w:rPr>
-          <w:rFonts w:ascii="Tahoma" w:hAnsi="Tahoma" w:cs="Tahoma"/>
-          <w:sz w:val="28"/>
-          <w:szCs w:val="28"/>
-        </w:rPr>
-      </w:pPr>
-      <w:r>
-        <w:rPr>
-          <w:rFonts w:ascii="Tahoma" w:hAnsi="Tahoma" w:cs="Tahoma"/>
-          <w:b/>
-          <w:bCs/>
-          <w:sz w:val="28"/>
-          <w:szCs w:val="28"/>
-        </w:rPr>
-        <w:t>Permanent Secretary</w:t>
+        <w:rPr>
+          <w:rFonts w:ascii="Tahoma" w:hAnsi="Tahoma" w:cs="Tahoma"/>
+          <w:sz w:val="28"/>
+          <w:szCs w:val="28"/>
+        </w:rPr>
+      </w:pPr>
+      <w:r>
+        <w:rPr>
+          <w:rFonts w:ascii="Tahoma" w:hAnsi="Tahoma" w:cs="Tahoma"/>
+          <w:b/>
+          <w:bCs/>
+          <w:sz w:val="28"/>
+          <w:szCs w:val="28"/>
+        </w:rPr>
+        <w:t>{recipient}</w:t>
       </w:r>
       <w:r>
         <w:rPr>
@@ -1131,77 +1241,19 @@
     <w:p>
       <w:pPr>
         <w:contextualSpacing/>
-        <w:jc w:val="both"/>
-        <w:rPr>
-          <w:rFonts w:ascii="Tahoma" w:hAnsi="Tahoma" w:cs="Tahoma"/>
-          <w:sz w:val="28"/>
-          <w:szCs w:val="28"/>
-        </w:rPr>
-      </w:pPr>
-      <w:r>
-        <w:rPr>
-          <w:rFonts w:ascii="Tahoma" w:hAnsi="Tahoma" w:cs="Tahoma"/>
-          <w:sz w:val="28"/>
-          <w:szCs w:val="28"/>
-        </w:rPr>
-        <w:t>Federal Ministry of Sports Development,</w:t>
-      </w:r>
-    </w:p>
-    <w:p>
-      <w:pPr>
-        <w:contextualSpacing/>
-        <w:jc w:val="both"/>
-        <w:rPr>
-          <w:rFonts w:ascii="Tahoma" w:hAnsi="Tahoma" w:cs="Tahoma"/>
-          <w:sz w:val="28"/>
-          <w:szCs w:val="28"/>
-        </w:rPr>
-      </w:pPr>
-      <w:r>
-        <w:rPr>
-          <w:rFonts w:ascii="Tahoma" w:hAnsi="Tahoma" w:cs="Tahoma"/>
-          <w:sz w:val="28"/>
-          <w:szCs w:val="28"/>
-        </w:rPr>
-        <w:t>Moshood Abiola National Stadium,</w:t>
-      </w:r>
-    </w:p>
-    <w:p>
-      <w:pPr>
-        <w:contextualSpacing/>
-        <w:jc w:val="both"/>
-        <w:rPr>
-          <w:rFonts w:ascii="Tahoma" w:hAnsi="Tahoma" w:cs="Tahoma"/>
-          <w:sz w:val="28"/>
-          <w:szCs w:val="28"/>
-        </w:rPr>
-      </w:pPr>
-      <w:r>
-        <w:rPr>
-          <w:rFonts w:ascii="Tahoma" w:hAnsi="Tahoma" w:cs="Tahoma"/>
-          <w:sz w:val="28"/>
-          <w:szCs w:val="28"/>
-        </w:rPr>
-        <w:t>Constitutional Avenue,</w:t>
-      </w:r>
-    </w:p>
-    <w:p>
-      <w:pPr>
-        <w:contextualSpacing/>
-        <w:jc w:val="both"/>
-        <w:rPr>
-          <w:rFonts w:ascii="Tahoma" w:hAnsi="Tahoma" w:cs="Tahoma"/>
-          <w:sz w:val="28"/>
-          <w:szCs w:val="28"/>
-        </w:rPr>
-      </w:pPr>
-      <w:r>
-        <w:rPr>
-          <w:rFonts w:ascii="Tahoma" w:hAnsi="Tahoma" w:cs="Tahoma"/>
-          <w:sz w:val="28"/>
-          <w:szCs w:val="28"/>
-        </w:rPr>
-        <w:t>Abuja.</w:t>
+        <w:rPr>
+          <w:rFonts w:ascii="Tahoma" w:hAnsi="Tahoma" w:cs="Tahoma"/>
+          <w:sz w:val="28"/>
+          <w:szCs w:val="28"/>
+        </w:rPr>
+      </w:pPr>
+      <w:r>
+        <w:rPr>
+          <w:rFonts w:ascii="Tahoma" w:hAnsi="Tahoma" w:cs="Tahoma"/>
+          <w:sz w:val="28"/>
+          <w:szCs w:val="28"/>
+        </w:rPr>
+        <w:t>{address}</w:t>
       </w:r>
     </w:p>
     <w:p>
@@ -1252,7 +1304,31 @@
         <w:t xml:space="preserve"> IN RESPECT OF  IPPIS N0: </w:t>
       </w:r>
       <w:r>
-        <w:t>{ippisNumberFinal}</w:t>
+        <w:rPr>
+          <w:rFonts w:ascii="Tahoma" w:hAnsi="Tahoma" w:cs="Tahoma"/>
+          <w:b/>
+          <w:sz w:val="28"/>
+          <w:szCs w:val="28"/>
+        </w:rPr>
+        <w:t>{ippisNumber</w:t>
+      </w:r>
+      <w:r>
+        <w:rPr>
+          <w:rFonts w:ascii="Tahoma" w:hAnsi="Tahoma" w:cs="Tahoma"/>
+          <w:b/>
+          <w:sz w:val="28"/>
+          <w:szCs w:val="28"/>
+        </w:rPr>
+        <w:t>Final</w:t>
+      </w:r>
+      <w:r>
+        <w:rPr>
+          <w:rFonts w:ascii="Tahoma" w:hAnsi="Tahoma" w:cs="Tahoma"/>
+          <w:b/>
+          <w:sz w:val="28"/>
+          <w:szCs w:val="28"/>
+        </w:rPr>
+        <w:t>}</w:t>
       </w:r>
     </w:p>
     <w:p>
@@ -1274,7 +1350,38 @@
         <w:t xml:space="preserve">I am directed to acknowledge receipt of your letter </w:t>
       </w:r>
       <w:r>
-        <w:t>Ref No: {referenceNumber} dated {requestDate}</w:t>
+        <w:rPr>
+          <w:rFonts w:ascii="Tahoma" w:hAnsi="Tahoma" w:cs="Tahoma"/>
+          <w:sz w:val="28"/>
+          <w:szCs w:val="28"/>
+        </w:rPr>
+        <w:t xml:space="preserve">Ref No: </w:t>
+      </w:r>
+      <w:r>
+        <w:rPr>
+          <w:rFonts w:ascii="Tahoma" w:hAnsi="Tahoma" w:cs="Tahoma"/>
+          <w:b/>
+          <w:sz w:val="28"/>
+          <w:szCs w:val="28"/>
+        </w:rPr>
+        <w:t>{referenceNumber}</w:t>
+      </w:r>
+      <w:r>
+        <w:rPr>
+          <w:rFonts w:ascii="Tahoma" w:hAnsi="Tahoma" w:cs="Tahoma"/>
+          <w:sz w:val="28"/>
+          <w:szCs w:val="28"/>
+        </w:rPr>
+        <w:t xml:space="preserve"> dated </w:t>
+      </w:r>
+      <w:r>
+        <w:rPr>
+          <w:rFonts w:ascii="Tahoma" w:hAnsi="Tahoma" w:cs="Tahoma"/>
+          <w:b/>
+          <w:sz w:val="28"/>
+          <w:szCs w:val="28"/>
+        </w:rPr>
+        <w:t>{requestDate}</w:t>
       </w:r>
       <w:r>
         <w:rPr>
@@ -1317,26 +1424,31 @@
           <w:sz w:val="28"/>
           <w:szCs w:val="28"/>
         </w:rPr>
+        <w:t xml:space="preserve"> {previousName} to </w:t>
+      </w:r>
+      <w:r>
+        <w:rPr>
+          <w:rFonts w:ascii="Tahoma" w:hAnsi="Tahoma" w:cs="Tahoma"/>
+          <w:sz w:val="28"/>
+          <w:szCs w:val="28"/>
+        </w:rPr>
         <w:t xml:space="preserve"> </w:t>
       </w:r>
       <w:r>
-        <w:t>{previousName}</w:t>
-      </w:r>
-      <w:r>
-        <w:t xml:space="preserve"> to </w:t>
-      </w:r>
-      <w:r>
-        <w:rPr>
-          <w:rFonts w:ascii="Tahoma" w:hAnsi="Tahoma" w:cs="Tahoma"/>
-          <w:sz w:val="28"/>
-          <w:szCs w:val="28"/>
-        </w:rPr>
-        <w:t xml:space="preserve"> </w:t>
-      </w:r>
-      <w:r>
+        <w:rPr>
+          <w:rFonts w:ascii="Tahoma" w:hAnsi="Tahoma" w:cs="Tahoma"/>
+          <w:b/>
+          <w:sz w:val="28"/>
+          <w:szCs w:val="28"/>
+        </w:rPr>
         <w:t>{newName}</w:t>
       </w:r>
       <w:r>
+        <w:rPr>
+          <w:rFonts w:ascii="Tahoma" w:hAnsi="Tahoma" w:cs="Tahoma"/>
+          <w:sz w:val="28"/>
+          <w:szCs w:val="28"/>
+        </w:rPr>
         <w:t xml:space="preserve"> </w:t>
       </w:r>
       <w:r>
@@ -1379,6 +1491,11 @@
         <w:t xml:space="preserve">The correction of the name has been effected on the IPPIS Platform and will start to reflect on the officer's payslip from </w:t>
       </w:r>
       <w:r>
+        <w:rPr>
+          <w:rFonts w:ascii="Tahoma" w:hAnsi="Tahoma" w:cs="Tahoma"/>
+          <w:sz w:val="28"/>
+          <w:szCs w:val="28"/>
+        </w:rPr>
         <w:t>{effectiveMonth}</w:t>
       </w:r>
       <w:r>
@@ -1524,17 +1641,7 @@
           <w:sz w:val="28"/>
           <w:szCs w:val="28"/>
         </w:rPr>
-        <w:t xml:space="preserve"> Director</w:t>
-      </w:r>
-      <w:r>
-        <w:rPr>
-          <w:rFonts w:ascii="Tahoma" w:hAnsi="Tahoma" w:cs="Tahoma"/>
-          <w:i/>
-          <w:iCs/>
-          <w:sz w:val="28"/>
-          <w:szCs w:val="28"/>
-        </w:rPr>
-        <w:t xml:space="preserve"> IPPIS-SW</w:t>
+        <w:t xml:space="preserve"> Director IPPIS-SW</w:t>
       </w:r>
     </w:p>
     <w:p>
@@ -1574,7 +1681,15 @@
         </w:rPr>
       </w:pPr>
     </w:p>
-    <w:p/>
+    <w:p>
+      <w:pPr>
+        <w:rPr>
+          <w:rFonts w:ascii="Tahoma" w:hAnsi="Tahoma" w:cs="Tahoma"/>
+          <w:sz w:val="28"/>
+          <w:szCs w:val="28"/>
+        </w:rPr>
+      </w:pPr>
+    </w:p>
     <w:sectPr>
       <w:pgSz w:w="11906" w:h="16838"/>
       <w:pgMar w:top="851" w:right="1440" w:bottom="270" w:left="1440" w:header="708" w:footer="708" w:gutter="0"/>

</xml_diff>